<commit_message>
Added Deadline and requirements for next sprint
</commit_message>
<xml_diff>
--- a/Report Material/Schedule.docx
+++ b/Report Material/Schedule.docx
@@ -1,6 +1,6 @@
 
 <file path=word/document.xml><?xml version="1.0" encoding="utf-8"?>
-<w:document xmlns:wpc="http://schemas.microsoft.com/office/word/2010/wordprocessingCanvas" xmlns:mc="http://schemas.openxmlformats.org/markup-compatibility/2006" xmlns:o="urn:schemas-microsoft-com:office:office" xmlns:r="http://schemas.openxmlformats.org/officeDocument/2006/relationships" xmlns:m="http://schemas.openxmlformats.org/officeDocument/2006/math" xmlns:v="urn:schemas-microsoft-com:vml" xmlns:wp14="http://schemas.microsoft.com/office/word/2010/wordprocessingDrawing" xmlns:wp="http://schemas.openxmlformats.org/drawingml/2006/wordprocessingDrawing" xmlns:w10="urn:schemas-microsoft-com:office:word" xmlns:w="http://schemas.openxmlformats.org/wordprocessingml/2006/main" xmlns:w14="http://schemas.microsoft.com/office/word/2010/wordml" xmlns:w15="http://schemas.microsoft.com/office/word/2012/wordml" xmlns:wpg="http://schemas.microsoft.com/office/word/2010/wordprocessingGroup" xmlns:wpi="http://schemas.microsoft.com/office/word/2010/wordprocessingInk" xmlns:wne="http://schemas.microsoft.com/office/word/2006/wordml" xmlns:wps="http://schemas.microsoft.com/office/word/2010/wordprocessingShape" mc:Ignorable="w14 w15 wp14">
+<w:document xmlns:wpc="http://schemas.microsoft.com/office/word/2010/wordprocessingCanvas" xmlns:mo="http://schemas.microsoft.com/office/mac/office/2008/main" xmlns:mc="http://schemas.openxmlformats.org/markup-compatibility/2006" xmlns:mv="urn:schemas-microsoft-com:mac:vml" xmlns:o="urn:schemas-microsoft-com:office:office" xmlns:r="http://schemas.openxmlformats.org/officeDocument/2006/relationships" xmlns:m="http://schemas.openxmlformats.org/officeDocument/2006/math" xmlns:v="urn:schemas-microsoft-com:vml" xmlns:wp14="http://schemas.microsoft.com/office/word/2010/wordprocessingDrawing" xmlns:wp="http://schemas.openxmlformats.org/drawingml/2006/wordprocessingDrawing" xmlns:w10="urn:schemas-microsoft-com:office:word" xmlns:w="http://schemas.openxmlformats.org/wordprocessingml/2006/main" xmlns:w14="http://schemas.microsoft.com/office/word/2010/wordml" xmlns:w15="http://schemas.microsoft.com/office/word/2012/wordml" xmlns:wpg="http://schemas.microsoft.com/office/word/2010/wordprocessingGroup" xmlns:wpi="http://schemas.microsoft.com/office/word/2010/wordprocessingInk" xmlns:wne="http://schemas.microsoft.com/office/word/2006/wordml" xmlns:wps="http://schemas.microsoft.com/office/word/2010/wordprocessingShape" mc:Ignorable="w14 w15 wp14">
   <w:body>
     <w:p>
       <w:pPr>
@@ -118,32 +118,130 @@
       <w:pPr>
         <w:pStyle w:val="ListParagraph"/>
         <w:numPr>
-          <w:ilvl w:val="0"/>
-          <w:numId w:val="2"/>
-        </w:numPr>
-      </w:pPr>
-      <w:r>
-        <w:t>Sprint 3</w:t>
-      </w:r>
-    </w:p>
-    <w:p>
-      <w:pPr>
-        <w:pStyle w:val="ListParagraph"/>
-        <w:numPr>
-          <w:ilvl w:val="0"/>
-          <w:numId w:val="2"/>
-        </w:numPr>
-      </w:pPr>
-      <w:r>
-        <w:t>Sprint 4</w:t>
-      </w:r>
-    </w:p>
-    <w:p>
-      <w:pPr>
-        <w:pStyle w:val="ListParagraph"/>
-      </w:pPr>
+          <w:ilvl w:val="1"/>
+          <w:numId w:val="2"/>
+        </w:numPr>
+      </w:pPr>
+      <w:r>
+        <w:t xml:space="preserve">Deadline: Sunday </w:t>
+      </w:r>
+      <w:proofErr w:type="gramStart"/>
+      <w:r>
+        <w:t>10</w:t>
+      </w:r>
+      <w:r>
+        <w:rPr>
+          <w:vertAlign w:val="superscript"/>
+        </w:rPr>
+        <w:t>th</w:t>
+      </w:r>
+      <w:r>
+        <w:t xml:space="preserve">  of</w:t>
+      </w:r>
+      <w:proofErr w:type="gramEnd"/>
+      <w:r>
+        <w:t xml:space="preserve"> May</w:t>
+      </w:r>
+    </w:p>
+    <w:p>
+      <w:pPr>
+        <w:pStyle w:val="ListParagraph"/>
+        <w:numPr>
+          <w:ilvl w:val="2"/>
+          <w:numId w:val="2"/>
+        </w:numPr>
+      </w:pPr>
+      <w:proofErr w:type="spellStart"/>
+      <w:r>
+        <w:t>Parsa</w:t>
+      </w:r>
+      <w:proofErr w:type="spellEnd"/>
+      <w:r>
+        <w:t>: 1A &amp; 1B and creation/validation on server</w:t>
+      </w:r>
+    </w:p>
+    <w:p>
+      <w:pPr>
+        <w:pStyle w:val="ListParagraph"/>
+        <w:numPr>
+          <w:ilvl w:val="2"/>
+          <w:numId w:val="2"/>
+        </w:numPr>
+      </w:pPr>
+      <w:r>
+        <w:t xml:space="preserve">Jonas: </w:t>
+      </w:r>
+      <w:proofErr w:type="spellStart"/>
+      <w:r>
+        <w:t>ViewPager</w:t>
+      </w:r>
+      <w:proofErr w:type="spellEnd"/>
+      <w:r>
+        <w:t xml:space="preserve"> Design, </w:t>
+      </w:r>
+      <w:proofErr w:type="spellStart"/>
+      <w:r>
+        <w:t>ListView</w:t>
+      </w:r>
+      <w:proofErr w:type="spellEnd"/>
+      <w:r>
+        <w:t xml:space="preserve"> -&gt; get info from local storage</w:t>
+      </w:r>
+    </w:p>
+    <w:p>
+      <w:pPr>
+        <w:pStyle w:val="ListParagraph"/>
+        <w:numPr>
+          <w:ilvl w:val="2"/>
+          <w:numId w:val="2"/>
+        </w:numPr>
+      </w:pPr>
+      <w:r>
+        <w:t>Kristian: Last Views and UX</w:t>
+      </w:r>
+    </w:p>
+    <w:p>
+      <w:pPr>
+        <w:pStyle w:val="ListParagraph"/>
+        <w:numPr>
+          <w:ilvl w:val="2"/>
+          <w:numId w:val="2"/>
+        </w:numPr>
+      </w:pPr>
+      <w:r>
+        <w:t>Morten: Finish Web service and database</w:t>
+      </w:r>
       <w:bookmarkStart w:id="0" w:name="_GoBack"/>
       <w:bookmarkEnd w:id="0"/>
+    </w:p>
+    <w:p>
+      <w:pPr>
+        <w:pStyle w:val="ListParagraph"/>
+        <w:numPr>
+          <w:ilvl w:val="0"/>
+          <w:numId w:val="2"/>
+        </w:numPr>
+      </w:pPr>
+      <w:r>
+        <w:t>Sprint 3</w:t>
+      </w:r>
+    </w:p>
+    <w:p>
+      <w:pPr>
+        <w:pStyle w:val="ListParagraph"/>
+        <w:numPr>
+          <w:ilvl w:val="0"/>
+          <w:numId w:val="2"/>
+        </w:numPr>
+      </w:pPr>
+      <w:r>
+        <w:t>Sprint 4</w:t>
+      </w:r>
+    </w:p>
+    <w:p>
+      <w:pPr>
+        <w:pStyle w:val="ListParagraph"/>
+      </w:pPr>
     </w:p>
     <w:p>
       <w:pPr>
@@ -295,7 +393,7 @@
 </file>
 
 <file path=word/numbering.xml><?xml version="1.0" encoding="utf-8"?>
-<w:numbering xmlns:wpc="http://schemas.microsoft.com/office/word/2010/wordprocessingCanvas" xmlns:mc="http://schemas.openxmlformats.org/markup-compatibility/2006" xmlns:o="urn:schemas-microsoft-com:office:office" xmlns:r="http://schemas.openxmlformats.org/officeDocument/2006/relationships" xmlns:m="http://schemas.openxmlformats.org/officeDocument/2006/math" xmlns:v="urn:schemas-microsoft-com:vml" xmlns:wp14="http://schemas.microsoft.com/office/word/2010/wordprocessingDrawing" xmlns:wp="http://schemas.openxmlformats.org/drawingml/2006/wordprocessingDrawing" xmlns:w10="urn:schemas-microsoft-com:office:word" xmlns:w="http://schemas.openxmlformats.org/wordprocessingml/2006/main" xmlns:w14="http://schemas.microsoft.com/office/word/2010/wordml" xmlns:w15="http://schemas.microsoft.com/office/word/2012/wordml" xmlns:wpg="http://schemas.microsoft.com/office/word/2010/wordprocessingGroup" xmlns:wpi="http://schemas.microsoft.com/office/word/2010/wordprocessingInk" xmlns:wne="http://schemas.microsoft.com/office/word/2006/wordml" xmlns:wps="http://schemas.microsoft.com/office/word/2010/wordprocessingShape" mc:Ignorable="w14 w15 wp14">
+<w:numbering xmlns:wpc="http://schemas.microsoft.com/office/word/2010/wordprocessingCanvas" xmlns:mo="http://schemas.microsoft.com/office/mac/office/2008/main" xmlns:mc="http://schemas.openxmlformats.org/markup-compatibility/2006" xmlns:mv="urn:schemas-microsoft-com:mac:vml" xmlns:o="urn:schemas-microsoft-com:office:office" xmlns:r="http://schemas.openxmlformats.org/officeDocument/2006/relationships" xmlns:m="http://schemas.openxmlformats.org/officeDocument/2006/math" xmlns:v="urn:schemas-microsoft-com:vml" xmlns:wp14="http://schemas.microsoft.com/office/word/2010/wordprocessingDrawing" xmlns:wp="http://schemas.openxmlformats.org/drawingml/2006/wordprocessingDrawing" xmlns:w10="urn:schemas-microsoft-com:office:word" xmlns:w="http://schemas.openxmlformats.org/wordprocessingml/2006/main" xmlns:w14="http://schemas.microsoft.com/office/word/2010/wordml" xmlns:w15="http://schemas.microsoft.com/office/word/2012/wordml" xmlns:wpg="http://schemas.microsoft.com/office/word/2010/wordprocessingGroup" xmlns:wpi="http://schemas.microsoft.com/office/word/2010/wordprocessingInk" xmlns:wne="http://schemas.microsoft.com/office/word/2006/wordml" xmlns:wps="http://schemas.microsoft.com/office/word/2010/wordprocessingShape" mc:Ignorable="w14 w15 wp14">
   <w:abstractNum w:abstractNumId="0">
     <w:nsid w:val="1D9C113A"/>
     <w:multiLevelType w:val="hybridMultilevel"/>
@@ -546,7 +644,7 @@
       </w:pPr>
     </w:pPrDefault>
   </w:docDefaults>
-  <w:latentStyles w:defLockedState="0" w:defUIPriority="99" w:defSemiHidden="0" w:defUnhideWhenUsed="0" w:defQFormat="0" w:count="371">
+  <w:latentStyles w:defLockedState="0" w:defUIPriority="99" w:defSemiHidden="0" w:defUnhideWhenUsed="0" w:defQFormat="0" w:count="380">
     <w:lsdException w:name="Normal" w:uiPriority="0" w:qFormat="1"/>
     <w:lsdException w:name="heading 1" w:uiPriority="9" w:qFormat="1"/>
     <w:lsdException w:name="heading 2" w:semiHidden="1" w:uiPriority="9" w:unhideWhenUsed="1" w:qFormat="1"/>

</xml_diff>

<commit_message>
Added new modifications to material
</commit_message>
<xml_diff>
--- a/Report Material/Schedule.docx
+++ b/Report Material/Schedule.docx
@@ -57,11 +57,9 @@
           <w:numId w:val="2"/>
         </w:numPr>
       </w:pPr>
-      <w:proofErr w:type="spellStart"/>
       <w:r>
         <w:t>Parsa</w:t>
       </w:r>
-      <w:proofErr w:type="spellEnd"/>
       <w:r>
         <w:t>: Facebook and google login</w:t>
       </w:r>
@@ -123,11 +121,7 @@
         </w:numPr>
       </w:pPr>
       <w:r>
-        <w:t xml:space="preserve">Deadline: Sunday </w:t>
-      </w:r>
-      <w:proofErr w:type="gramStart"/>
-      <w:r>
-        <w:t>10</w:t>
+        <w:t>Deadline: Sunday 10</w:t>
       </w:r>
       <w:r>
         <w:rPr>
@@ -136,11 +130,7 @@
         <w:t>th</w:t>
       </w:r>
       <w:r>
-        <w:t xml:space="preserve">  of</w:t>
-      </w:r>
-      <w:proofErr w:type="gramEnd"/>
-      <w:r>
-        <w:t xml:space="preserve"> May</w:t>
+        <w:t xml:space="preserve">  of May</w:t>
       </w:r>
     </w:p>
     <w:p>
@@ -151,13 +141,8 @@
           <w:numId w:val="2"/>
         </w:numPr>
       </w:pPr>
-      <w:proofErr w:type="spellStart"/>
-      <w:r>
-        <w:t>Parsa</w:t>
-      </w:r>
-      <w:proofErr w:type="spellEnd"/>
-      <w:r>
-        <w:t>: 1A &amp; 1B and creation/validation on server</w:t>
+      <w:r>
+        <w:t>Parsa: 1A &amp; 1B and creation/validation on server</w:t>
       </w:r>
     </w:p>
     <w:p>
@@ -169,23 +154,7 @@
         </w:numPr>
       </w:pPr>
       <w:r>
-        <w:t xml:space="preserve">Jonas: </w:t>
-      </w:r>
-      <w:proofErr w:type="spellStart"/>
-      <w:r>
-        <w:t>ViewPager</w:t>
-      </w:r>
-      <w:proofErr w:type="spellEnd"/>
-      <w:r>
-        <w:t xml:space="preserve"> Design, </w:t>
-      </w:r>
-      <w:proofErr w:type="spellStart"/>
-      <w:r>
-        <w:t>ListView</w:t>
-      </w:r>
-      <w:proofErr w:type="spellEnd"/>
-      <w:r>
-        <w:t xml:space="preserve"> -&gt; get info from local storage</w:t>
+        <w:t>Jonas: ViewPager Design, ListView -&gt; get info from local storage</w:t>
       </w:r>
     </w:p>
     <w:p>
@@ -199,20 +168,23 @@
       <w:r>
         <w:t>Kristian: Last Views and UX</w:t>
       </w:r>
-    </w:p>
-    <w:p>
-      <w:pPr>
-        <w:pStyle w:val="ListParagraph"/>
-        <w:numPr>
-          <w:ilvl w:val="2"/>
-          <w:numId w:val="2"/>
-        </w:numPr>
-      </w:pPr>
-      <w:r>
-        <w:t>Morten: Finish Web service and database</w:t>
+      <w:r>
+        <w:t>.</w:t>
       </w:r>
       <w:bookmarkStart w:id="0" w:name="_GoBack"/>
       <w:bookmarkEnd w:id="0"/>
+    </w:p>
+    <w:p>
+      <w:pPr>
+        <w:pStyle w:val="ListParagraph"/>
+        <w:numPr>
+          <w:ilvl w:val="2"/>
+          <w:numId w:val="2"/>
+        </w:numPr>
+      </w:pPr>
+      <w:r>
+        <w:t>Morten: Finish Web service and database</w:t>
+      </w:r>
     </w:p>
     <w:p>
       <w:pPr>
@@ -327,15 +299,7 @@
         <w:t>st</w:t>
       </w:r>
       <w:r>
-        <w:t xml:space="preserve"> of May: Kristian, </w:t>
-      </w:r>
-      <w:proofErr w:type="spellStart"/>
-      <w:r>
-        <w:t>Parsa</w:t>
-      </w:r>
-      <w:proofErr w:type="spellEnd"/>
-      <w:r>
-        <w:t xml:space="preserve"> and Morten meet up and work like crazy</w:t>
+        <w:t xml:space="preserve"> of May: Kristian, Parsa and Morten meet up and work like crazy</w:t>
       </w:r>
     </w:p>
     <w:p/>

</xml_diff>